<commit_message>
Ajout article photo dans la page évenement
</commit_message>
<xml_diff>
--- a/Enoncé/Creer-un-site-web-HTML-CSS-Bootstrap_modeledecopiev2.docx
+++ b/Enoncé/Creer-un-site-web-HTML-CSS-Bootstrap_modeledecopiev2.docx
@@ -17,8 +17,8 @@
         </w:rPr>
       </w:pPr>
       <w:r>
-        <w:object w:dxaOrig="1336" w:dyaOrig="1235">
-          <v:rect xmlns:o="urn:schemas-microsoft-com:office:office" xmlns:v="urn:schemas-microsoft-com:vml" id="rectole0000000000" style="width:66.800000pt;height:61.750000pt" o:preferrelative="t" o:ole="">
+        <w:object w:dxaOrig="1377" w:dyaOrig="1275">
+          <v:rect xmlns:o="urn:schemas-microsoft-com:office:office" xmlns:v="urn:schemas-microsoft-com:vml" id="rectole0000000000" style="width:68.850000pt;height:63.750000pt" o:preferrelative="t" o:ole="">
             <o:lock v:ext="edit"/>
             <v:imagedata xmlns:r="http://schemas.openxmlformats.org/officeDocument/2006/relationships" r:id="docRId1" o:title=""/>
           </v:rect>
@@ -508,210 +508,9 @@
           <w:sz w:val="21"/>
           <w:shd w:fill="auto" w:val="clear"/>
         </w:rPr>
-        <w:t xml:space="preserve">URL du site (si vous avez mis votre projet en ligne) : ……….</w:t>
-      </w:r>
-    </w:p>
-    <w:p>
-      <w:pPr>
-        <w:spacing w:before="0" w:after="0" w:line="240"/>
-        <w:ind w:right="0" w:left="0" w:firstLine="0"/>
-        <w:jc w:val="both"/>
-        <w:rPr>
-          <w:rFonts w:ascii="Calibri" w:hAnsi="Calibri" w:cs="Calibri" w:eastAsia="Calibri"/>
-          <w:color w:val="auto"/>
-          <w:spacing w:val="0"/>
-          <w:position w:val="0"/>
-          <w:sz w:val="21"/>
-          <w:shd w:fill="auto" w:val="clear"/>
-        </w:rPr>
-      </w:pPr>
-    </w:p>
-    <w:p>
-      <w:pPr>
-        <w:spacing w:before="0" w:after="0" w:line="240"/>
-        <w:ind w:right="0" w:left="0" w:firstLine="0"/>
-        <w:jc w:val="both"/>
-        <w:rPr>
-          <w:rFonts w:ascii="Calibri" w:hAnsi="Calibri" w:cs="Calibri" w:eastAsia="Calibri"/>
-          <w:color w:val="auto"/>
-          <w:spacing w:val="0"/>
-          <w:position w:val="0"/>
-          <w:sz w:val="21"/>
-          <w:shd w:fill="auto" w:val="clear"/>
-        </w:rPr>
-      </w:pPr>
-    </w:p>
-    <w:p>
-      <w:pPr>
-        <w:spacing w:before="0" w:after="0" w:line="240"/>
-        <w:ind w:right="0" w:left="0" w:firstLine="0"/>
-        <w:jc w:val="both"/>
-        <w:rPr>
-          <w:rFonts w:ascii="Calibri" w:hAnsi="Calibri" w:cs="Calibri" w:eastAsia="Calibri"/>
-          <w:b/>
-          <w:color w:val="173D6D"/>
-          <w:spacing w:val="0"/>
-          <w:position w:val="0"/>
-          <w:sz w:val="32"/>
-          <w:shd w:fill="auto" w:val="clear"/>
-        </w:rPr>
-      </w:pPr>
-    </w:p>
-    <w:p>
-      <w:pPr>
-        <w:spacing w:before="0" w:after="0" w:line="240"/>
-        <w:ind w:right="0" w:left="0" w:firstLine="0"/>
-        <w:jc w:val="both"/>
-        <w:rPr>
-          <w:rFonts w:ascii="Calibri" w:hAnsi="Calibri" w:cs="Calibri" w:eastAsia="Calibri"/>
-          <w:b/>
-          <w:color w:val="173D6D"/>
-          <w:spacing w:val="0"/>
-          <w:position w:val="0"/>
-          <w:sz w:val="32"/>
-          <w:shd w:fill="auto" w:val="clear"/>
-        </w:rPr>
-      </w:pPr>
-    </w:p>
-    <w:p>
-      <w:pPr>
-        <w:numPr>
-          <w:ilvl w:val="0"/>
-          <w:numId w:val="7"/>
-        </w:numPr>
-        <w:spacing w:before="0" w:after="0" w:line="240"/>
-        <w:ind w:right="0" w:left="720" w:hanging="360"/>
-        <w:jc w:val="both"/>
-        <w:rPr>
-          <w:rFonts w:ascii="Calibri" w:hAnsi="Calibri" w:cs="Calibri" w:eastAsia="Calibri"/>
-          <w:color w:val="000000"/>
-          <w:spacing w:val="0"/>
-          <w:position w:val="0"/>
-          <w:sz w:val="21"/>
-          <w:shd w:fill="auto" w:val="clear"/>
-        </w:rPr>
-      </w:pPr>
-      <w:r>
-        <w:rPr>
-          <w:rFonts w:ascii="Calibri" w:hAnsi="Calibri" w:cs="Calibri" w:eastAsia="Calibri"/>
-          <w:color w:val="000000"/>
-          <w:spacing w:val="0"/>
-          <w:position w:val="0"/>
-          <w:sz w:val="21"/>
-          <w:shd w:fill="auto" w:val="clear"/>
-        </w:rPr>
-        <w:t xml:space="preserve">Décrivez les tâches ou opérations que vous avez effectuées, et dans quelles conditions. Dans cette rubrique, le jury cherche à voir comment vous procédez : comment vous organisez votre travail, comment vous réalisez concrètement la tâche ou l’opération pas à pas.</w:t>
-      </w:r>
-    </w:p>
-    <w:p>
-      <w:pPr>
-        <w:spacing w:before="0" w:after="0" w:line="240"/>
-        <w:ind w:right="0" w:left="720" w:firstLine="0"/>
-        <w:jc w:val="both"/>
-        <w:rPr>
-          <w:rFonts w:ascii="Calibri" w:hAnsi="Calibri" w:cs="Calibri" w:eastAsia="Calibri"/>
-          <w:color w:val="000000"/>
-          <w:spacing w:val="0"/>
-          <w:position w:val="0"/>
-          <w:sz w:val="21"/>
-          <w:shd w:fill="auto" w:val="clear"/>
-        </w:rPr>
-      </w:pPr>
-      <w:r>
-        <w:rPr>
-          <w:rFonts w:ascii="Calibri" w:hAnsi="Calibri" w:cs="Calibri" w:eastAsia="Calibri"/>
-          <w:color w:val="000000"/>
-          <w:spacing w:val="0"/>
-          <w:position w:val="0"/>
-          <w:sz w:val="21"/>
-          <w:shd w:fill="auto" w:val="clear"/>
-        </w:rPr>
-        <w:t xml:space="preserve">Utiliser un langage professionnel. Employez le « je », car vous parlez en votre nom. Vous pouvez écrire au temps présent.</w:t>
-      </w:r>
-    </w:p>
-    <w:p>
-      <w:pPr>
-        <w:spacing w:before="0" w:after="0" w:line="240"/>
-        <w:ind w:right="0" w:left="720" w:firstLine="0"/>
-        <w:jc w:val="both"/>
-        <w:rPr>
-          <w:rFonts w:ascii="Calibri" w:hAnsi="Calibri" w:cs="Calibri" w:eastAsia="Calibri"/>
-          <w:color w:val="000000"/>
-          <w:spacing w:val="0"/>
-          <w:position w:val="0"/>
-          <w:sz w:val="21"/>
-          <w:shd w:fill="auto" w:val="clear"/>
-        </w:rPr>
-      </w:pPr>
-    </w:p>
-    <w:p>
-      <w:pPr>
-        <w:spacing w:before="0" w:after="0" w:line="240"/>
-        <w:ind w:right="0" w:left="720" w:firstLine="0"/>
-        <w:jc w:val="both"/>
-        <w:rPr>
-          <w:rFonts w:ascii="Calibri" w:hAnsi="Calibri" w:cs="Calibri" w:eastAsia="Calibri"/>
-          <w:color w:val="000000"/>
-          <w:spacing w:val="0"/>
-          <w:position w:val="0"/>
-          <w:sz w:val="21"/>
-          <w:shd w:fill="auto" w:val="clear"/>
-        </w:rPr>
-      </w:pPr>
-    </w:p>
-    <w:p>
-      <w:pPr>
-        <w:spacing w:before="0" w:after="0" w:line="240"/>
-        <w:ind w:right="0" w:left="0" w:firstLine="0"/>
-        <w:jc w:val="both"/>
-        <w:rPr>
-          <w:rFonts w:ascii="Calibri" w:hAnsi="Calibri" w:cs="Calibri" w:eastAsia="Calibri"/>
-          <w:color w:val="000000"/>
-          <w:spacing w:val="0"/>
-          <w:position w:val="0"/>
-          <w:sz w:val="21"/>
-          <w:shd w:fill="auto" w:val="clear"/>
-        </w:rPr>
-      </w:pPr>
-    </w:p>
-    <w:p>
-      <w:pPr>
-        <w:spacing w:before="0" w:after="0" w:line="240"/>
-        <w:ind w:right="0" w:left="0" w:firstLine="0"/>
-        <w:jc w:val="both"/>
-        <w:rPr>
-          <w:rFonts w:ascii="Calibri" w:hAnsi="Calibri" w:cs="Calibri" w:eastAsia="Calibri"/>
-          <w:color w:val="000000"/>
-          <w:spacing w:val="0"/>
-          <w:position w:val="0"/>
-          <w:sz w:val="21"/>
-          <w:shd w:fill="auto" w:val="clear"/>
-        </w:rPr>
-      </w:pPr>
-      <w:r>
-        <w:rPr>
-          <w:rFonts w:ascii="Calibri" w:hAnsi="Calibri" w:cs="Calibri" w:eastAsia="Calibri"/>
-          <w:color w:val="000000"/>
-          <w:spacing w:val="0"/>
-          <w:position w:val="0"/>
-          <w:sz w:val="21"/>
-          <w:shd w:fill="auto" w:val="clear"/>
-        </w:rPr>
-        <w:t xml:space="preserve">Aprés avoir lu l'énoncé, j'ai créer un dossier sur mon bureau pour la sauvegarde de mon projet,  j'ai par la suite créer un repositories sur mon espace github intitulé : </w:t>
+        <w:t xml:space="preserve">URL du site (si vous avez mis votre projet en ligne) : </w:t>
       </w:r>
       <w:hyperlink xmlns:r="http://schemas.openxmlformats.org/officeDocument/2006/relationships" r:id="docRId3">
-        <w:r>
-          <w:rPr>
-            <w:rFonts w:ascii="Calibri" w:hAnsi="Calibri" w:cs="Calibri" w:eastAsia="Calibri"/>
-            <w:color w:val="0000FF"/>
-            <w:spacing w:val="0"/>
-            <w:position w:val="0"/>
-            <w:sz w:val="24"/>
-            <w:u w:val="single"/>
-            <w:shd w:fill="auto" w:val="clear"/>
-          </w:rPr>
-          <w:t xml:space="preserve">https://github.com/Kurtozorus/</w:t>
-        </w:r>
         <w:r>
           <w:rPr>
             <w:rFonts w:ascii="Calibri" w:hAnsi="Calibri" w:cs="Calibri" w:eastAsia="Calibri"/>
@@ -722,8 +521,199 @@
             <w:u w:val="single"/>
             <w:shd w:fill="auto" w:val="clear"/>
           </w:rPr>
-          <w:t xml:space="preserve"> HYPERLINK "https://github.com/Kurtozorus/Evaluation-d-entrainement--Creer-un-site-web-avec-HTML-CSS-et-Bootstrap"</w:t>
+          <w:t xml:space="preserve">https://aspttromans.netlify.app/</w:t>
         </w:r>
+      </w:hyperlink>
+    </w:p>
+    <w:p>
+      <w:pPr>
+        <w:spacing w:before="0" w:after="0" w:line="240"/>
+        <w:ind w:right="0" w:left="0" w:firstLine="0"/>
+        <w:jc w:val="both"/>
+        <w:rPr>
+          <w:rFonts w:ascii="Calibri" w:hAnsi="Calibri" w:cs="Calibri" w:eastAsia="Calibri"/>
+          <w:color w:val="auto"/>
+          <w:spacing w:val="0"/>
+          <w:position w:val="0"/>
+          <w:sz w:val="21"/>
+          <w:shd w:fill="auto" w:val="clear"/>
+        </w:rPr>
+      </w:pPr>
+    </w:p>
+    <w:p>
+      <w:pPr>
+        <w:spacing w:before="0" w:after="0" w:line="240"/>
+        <w:ind w:right="0" w:left="0" w:firstLine="0"/>
+        <w:jc w:val="both"/>
+        <w:rPr>
+          <w:rFonts w:ascii="Calibri" w:hAnsi="Calibri" w:cs="Calibri" w:eastAsia="Calibri"/>
+          <w:color w:val="auto"/>
+          <w:spacing w:val="0"/>
+          <w:position w:val="0"/>
+          <w:sz w:val="21"/>
+          <w:shd w:fill="auto" w:val="clear"/>
+        </w:rPr>
+      </w:pPr>
+    </w:p>
+    <w:p>
+      <w:pPr>
+        <w:spacing w:before="0" w:after="0" w:line="240"/>
+        <w:ind w:right="0" w:left="0" w:firstLine="0"/>
+        <w:jc w:val="both"/>
+        <w:rPr>
+          <w:rFonts w:ascii="Calibri" w:hAnsi="Calibri" w:cs="Calibri" w:eastAsia="Calibri"/>
+          <w:b/>
+          <w:color w:val="173D6D"/>
+          <w:spacing w:val="0"/>
+          <w:position w:val="0"/>
+          <w:sz w:val="32"/>
+          <w:shd w:fill="auto" w:val="clear"/>
+        </w:rPr>
+      </w:pPr>
+    </w:p>
+    <w:p>
+      <w:pPr>
+        <w:spacing w:before="0" w:after="0" w:line="240"/>
+        <w:ind w:right="0" w:left="0" w:firstLine="0"/>
+        <w:jc w:val="both"/>
+        <w:rPr>
+          <w:rFonts w:ascii="Calibri" w:hAnsi="Calibri" w:cs="Calibri" w:eastAsia="Calibri"/>
+          <w:b/>
+          <w:color w:val="173D6D"/>
+          <w:spacing w:val="0"/>
+          <w:position w:val="0"/>
+          <w:sz w:val="32"/>
+          <w:shd w:fill="auto" w:val="clear"/>
+        </w:rPr>
+      </w:pPr>
+    </w:p>
+    <w:p>
+      <w:pPr>
+        <w:numPr>
+          <w:ilvl w:val="0"/>
+          <w:numId w:val="7"/>
+        </w:numPr>
+        <w:spacing w:before="0" w:after="0" w:line="240"/>
+        <w:ind w:right="0" w:left="720" w:hanging="360"/>
+        <w:jc w:val="both"/>
+        <w:rPr>
+          <w:rFonts w:ascii="Calibri" w:hAnsi="Calibri" w:cs="Calibri" w:eastAsia="Calibri"/>
+          <w:color w:val="000000"/>
+          <w:spacing w:val="0"/>
+          <w:position w:val="0"/>
+          <w:sz w:val="21"/>
+          <w:shd w:fill="auto" w:val="clear"/>
+        </w:rPr>
+      </w:pPr>
+      <w:r>
+        <w:rPr>
+          <w:rFonts w:ascii="Calibri" w:hAnsi="Calibri" w:cs="Calibri" w:eastAsia="Calibri"/>
+          <w:color w:val="000000"/>
+          <w:spacing w:val="0"/>
+          <w:position w:val="0"/>
+          <w:sz w:val="21"/>
+          <w:shd w:fill="auto" w:val="clear"/>
+        </w:rPr>
+        <w:t xml:space="preserve">Décrivez les tâches ou opérations que vous avez effectuées, et dans quelles conditions. Dans cette rubrique, le jury cherche à voir comment vous procédez : comment vous organisez votre travail, comment vous réalisez concrètement la tâche ou l’opération pas à pas.</w:t>
+      </w:r>
+    </w:p>
+    <w:p>
+      <w:pPr>
+        <w:spacing w:before="0" w:after="0" w:line="240"/>
+        <w:ind w:right="0" w:left="720" w:firstLine="0"/>
+        <w:jc w:val="both"/>
+        <w:rPr>
+          <w:rFonts w:ascii="Calibri" w:hAnsi="Calibri" w:cs="Calibri" w:eastAsia="Calibri"/>
+          <w:color w:val="000000"/>
+          <w:spacing w:val="0"/>
+          <w:position w:val="0"/>
+          <w:sz w:val="21"/>
+          <w:shd w:fill="auto" w:val="clear"/>
+        </w:rPr>
+      </w:pPr>
+      <w:r>
+        <w:rPr>
+          <w:rFonts w:ascii="Calibri" w:hAnsi="Calibri" w:cs="Calibri" w:eastAsia="Calibri"/>
+          <w:color w:val="000000"/>
+          <w:spacing w:val="0"/>
+          <w:position w:val="0"/>
+          <w:sz w:val="21"/>
+          <w:shd w:fill="auto" w:val="clear"/>
+        </w:rPr>
+        <w:t xml:space="preserve">Utiliser un langage professionnel. Employez le « je », car vous parlez en votre nom. Vous pouvez écrire au temps présent.</w:t>
+      </w:r>
+    </w:p>
+    <w:p>
+      <w:pPr>
+        <w:spacing w:before="0" w:after="0" w:line="240"/>
+        <w:ind w:right="0" w:left="720" w:firstLine="0"/>
+        <w:jc w:val="both"/>
+        <w:rPr>
+          <w:rFonts w:ascii="Calibri" w:hAnsi="Calibri" w:cs="Calibri" w:eastAsia="Calibri"/>
+          <w:color w:val="000000"/>
+          <w:spacing w:val="0"/>
+          <w:position w:val="0"/>
+          <w:sz w:val="21"/>
+          <w:shd w:fill="auto" w:val="clear"/>
+        </w:rPr>
+      </w:pPr>
+    </w:p>
+    <w:p>
+      <w:pPr>
+        <w:spacing w:before="0" w:after="0" w:line="240"/>
+        <w:ind w:right="0" w:left="720" w:firstLine="0"/>
+        <w:jc w:val="both"/>
+        <w:rPr>
+          <w:rFonts w:ascii="Calibri" w:hAnsi="Calibri" w:cs="Calibri" w:eastAsia="Calibri"/>
+          <w:color w:val="000000"/>
+          <w:spacing w:val="0"/>
+          <w:position w:val="0"/>
+          <w:sz w:val="21"/>
+          <w:shd w:fill="auto" w:val="clear"/>
+        </w:rPr>
+      </w:pPr>
+    </w:p>
+    <w:p>
+      <w:pPr>
+        <w:spacing w:before="0" w:after="0" w:line="240"/>
+        <w:ind w:right="0" w:left="0" w:firstLine="0"/>
+        <w:jc w:val="both"/>
+        <w:rPr>
+          <w:rFonts w:ascii="Calibri" w:hAnsi="Calibri" w:cs="Calibri" w:eastAsia="Calibri"/>
+          <w:color w:val="000000"/>
+          <w:spacing w:val="0"/>
+          <w:position w:val="0"/>
+          <w:sz w:val="21"/>
+          <w:shd w:fill="auto" w:val="clear"/>
+        </w:rPr>
+      </w:pPr>
+    </w:p>
+    <w:p>
+      <w:pPr>
+        <w:spacing w:before="0" w:after="0" w:line="240"/>
+        <w:ind w:right="0" w:left="0" w:firstLine="0"/>
+        <w:jc w:val="both"/>
+        <w:rPr>
+          <w:rFonts w:ascii="Calibri" w:hAnsi="Calibri" w:cs="Calibri" w:eastAsia="Calibri"/>
+          <w:color w:val="000000"/>
+          <w:spacing w:val="0"/>
+          <w:position w:val="0"/>
+          <w:sz w:val="21"/>
+          <w:shd w:fill="auto" w:val="clear"/>
+        </w:rPr>
+      </w:pPr>
+      <w:r>
+        <w:rPr>
+          <w:rFonts w:ascii="Calibri" w:hAnsi="Calibri" w:cs="Calibri" w:eastAsia="Calibri"/>
+          <w:color w:val="000000"/>
+          <w:spacing w:val="0"/>
+          <w:position w:val="0"/>
+          <w:sz w:val="21"/>
+          <w:shd w:fill="auto" w:val="clear"/>
+        </w:rPr>
+        <w:t xml:space="preserve">Aprés avoir lu l'énoncé, j'ai créer un dossier sur mon bureau pour la sauvegarde de mon projet,  j'ai par la suite créer un repositories sur mon espace github intitulé : </w:t>
+      </w:r>
+      <w:hyperlink xmlns:r="http://schemas.openxmlformats.org/officeDocument/2006/relationships" r:id="docRId4">
         <w:r>
           <w:rPr>
             <w:rFonts w:ascii="Calibri" w:hAnsi="Calibri" w:cs="Calibri" w:eastAsia="Calibri"/>
@@ -734,8 +724,36 @@
             <w:u w:val="single"/>
             <w:shd w:fill="auto" w:val="clear"/>
           </w:rPr>
-          <w:t xml:space="preserve"> HYPERLINK "https://github.com/Kurtozorus/Evaluation-d-entrainement--Creer-un-site-web-avec-HTML-CSS-et-Bootstrap"</w:t>
+          <w:t xml:space="preserve">https://github.com/Kurtozorus/Evaluation-d-entrainement--Creer-un-site-web-avec-HTML-CSS-et-Bootstrap</w:t>
         </w:r>
+      </w:hyperlink>
+    </w:p>
+    <w:p>
+      <w:pPr>
+        <w:spacing w:before="0" w:after="0" w:line="240"/>
+        <w:ind w:right="0" w:left="0" w:firstLine="0"/>
+        <w:jc w:val="both"/>
+        <w:rPr>
+          <w:rFonts w:ascii="Calibri" w:hAnsi="Calibri" w:cs="Calibri" w:eastAsia="Calibri"/>
+          <w:color w:val="000000"/>
+          <w:spacing w:val="0"/>
+          <w:position w:val="0"/>
+          <w:sz w:val="21"/>
+          <w:shd w:fill="auto" w:val="clear"/>
+        </w:rPr>
+      </w:pPr>
+      <w:r>
+        <w:rPr>
+          <w:rFonts w:ascii="Calibri" w:hAnsi="Calibri" w:cs="Calibri" w:eastAsia="Calibri"/>
+          <w:color w:val="000000"/>
+          <w:spacing w:val="0"/>
+          <w:position w:val="0"/>
+          <w:sz w:val="21"/>
+          <w:shd w:fill="auto" w:val="clear"/>
+        </w:rPr>
+        <w:t xml:space="preserve">Par le biais du logiciel Visual studio Code j'ai en premier lieu fait un git init dans le terminal , puis toujours sur VsCode j'ai rajouté un premier fichier index.html (git add index.html =&gt;  git commit -m 'init'). Afin de lier mon dossier au repository un 'git remote add origin </w:t>
+      </w:r>
+      <w:hyperlink xmlns:r="http://schemas.openxmlformats.org/officeDocument/2006/relationships" r:id="docRId5">
         <w:r>
           <w:rPr>
             <w:rFonts w:ascii="Calibri" w:hAnsi="Calibri" w:cs="Calibri" w:eastAsia="Calibri"/>
@@ -746,8 +764,99 @@
             <w:u w:val="single"/>
             <w:shd w:fill="auto" w:val="clear"/>
           </w:rPr>
-          <w:t xml:space="preserve"> HYPERLINK "https://github.com/Kurtozorus/Evaluation-d-entrainement--Creer-un-site-web-avec-HTML-CSS-et-Bootstrap"</w:t>
+          <w:t xml:space="preserve">https://github.com/Kurtozorus/Evaluation-d-entrainement--Creer-un-site-web-avec-HTML-CSS-et-Bootstrapet</w:t>
         </w:r>
+      </w:hyperlink>
+      <w:r>
+        <w:rPr>
+          <w:rFonts w:ascii="Calibri" w:hAnsi="Calibri" w:cs="Calibri" w:eastAsia="Calibri"/>
+          <w:color w:val="000000"/>
+          <w:spacing w:val="0"/>
+          <w:position w:val="0"/>
+          <w:sz w:val="21"/>
+          <w:shd w:fill="auto" w:val="clear"/>
+        </w:rPr>
+        <w:t xml:space="preserve"> enfin un 'git push -u origin master' pour envoyer mon dossier dans le repository de la branche master.</w:t>
+      </w:r>
+    </w:p>
+    <w:p>
+      <w:pPr>
+        <w:spacing w:before="0" w:after="0" w:line="240"/>
+        <w:ind w:right="0" w:left="0" w:firstLine="0"/>
+        <w:jc w:val="both"/>
+        <w:rPr>
+          <w:rFonts w:ascii="Calibri" w:hAnsi="Calibri" w:cs="Calibri" w:eastAsia="Calibri"/>
+          <w:color w:val="000000"/>
+          <w:spacing w:val="0"/>
+          <w:position w:val="0"/>
+          <w:sz w:val="21"/>
+          <w:shd w:fill="auto" w:val="clear"/>
+        </w:rPr>
+      </w:pPr>
+      <w:r>
+        <w:rPr>
+          <w:rFonts w:ascii="Calibri" w:hAnsi="Calibri" w:cs="Calibri" w:eastAsia="Calibri"/>
+          <w:color w:val="000000"/>
+          <w:spacing w:val="0"/>
+          <w:position w:val="0"/>
+          <w:sz w:val="21"/>
+          <w:shd w:fill="auto" w:val="clear"/>
+        </w:rPr>
+        <w:t xml:space="preserve">(J'ai par la suite utilisé le panel de VSCode pour faire les git et push)</w:t>
+      </w:r>
+    </w:p>
+    <w:p>
+      <w:pPr>
+        <w:spacing w:before="0" w:after="0" w:line="240"/>
+        <w:ind w:right="0" w:left="0" w:firstLine="0"/>
+        <w:jc w:val="both"/>
+        <w:rPr>
+          <w:rFonts w:ascii="Calibri" w:hAnsi="Calibri" w:cs="Calibri" w:eastAsia="Calibri"/>
+          <w:color w:val="000000"/>
+          <w:spacing w:val="0"/>
+          <w:position w:val="0"/>
+          <w:sz w:val="21"/>
+          <w:shd w:fill="auto" w:val="clear"/>
+        </w:rPr>
+      </w:pPr>
+      <w:r>
+        <w:rPr>
+          <w:rFonts w:ascii="Calibri" w:hAnsi="Calibri" w:cs="Calibri" w:eastAsia="Calibri"/>
+          <w:color w:val="000000"/>
+          <w:spacing w:val="0"/>
+          <w:position w:val="0"/>
+          <w:sz w:val="21"/>
+          <w:shd w:fill="auto" w:val="clear"/>
+        </w:rPr>
+        <w:t xml:space="preserve">Dans cette évaluation on nous demandé de travailer avec Boostrap, j'ai alors récupéré sur le site les deux fichier qui nous interessent ("boostrap.min.css et boostrap.bundle.min.js") que j'ai rajouté dans un dossier nommé "assets" j'ai rajouté également un fichier style.css et j'ai fais la mise à jour sur le fichier index.html afin d'incorporer le tout.</w:t>
+      </w:r>
+    </w:p>
+    <w:p>
+      <w:pPr>
+        <w:spacing w:before="0" w:after="0" w:line="240"/>
+        <w:ind w:right="0" w:left="0" w:firstLine="0"/>
+        <w:jc w:val="both"/>
+        <w:rPr>
+          <w:rFonts w:ascii="Calibri" w:hAnsi="Calibri" w:cs="Calibri" w:eastAsia="Calibri"/>
+          <w:color w:val="000000"/>
+          <w:spacing w:val="0"/>
+          <w:position w:val="0"/>
+          <w:sz w:val="21"/>
+          <w:shd w:fill="auto" w:val="clear"/>
+        </w:rPr>
+      </w:pPr>
+      <w:r>
+        <w:rPr>
+          <w:rFonts w:ascii="Calibri" w:hAnsi="Calibri" w:cs="Calibri" w:eastAsia="Calibri"/>
+          <w:color w:val="000000"/>
+          <w:spacing w:val="0"/>
+          <w:position w:val="0"/>
+          <w:sz w:val="21"/>
+          <w:shd w:fill="auto" w:val="clear"/>
+        </w:rPr>
+        <w:t xml:space="preserve">J'ai commencé à faire mon site avec Figma, mais j'ai modifié le site dans son ensemble par la suite. Pour l'exercice, je me suis aidé du site de l'asptt de romans (</w:t>
+      </w:r>
+      <w:hyperlink xmlns:r="http://schemas.openxmlformats.org/officeDocument/2006/relationships" r:id="docRId6">
         <w:r>
           <w:rPr>
             <w:rFonts w:ascii="Calibri" w:hAnsi="Calibri" w:cs="Calibri" w:eastAsia="Calibri"/>
@@ -758,220 +867,31 @@
             <w:u w:val="single"/>
             <w:shd w:fill="auto" w:val="clear"/>
           </w:rPr>
-          <w:t xml:space="preserve">Evaluation-d-entrainement--Creer-un-site-web-avec-HTML-CSS-et-Bootstrap</w:t>
+          <w:t xml:space="preserve">http://www.aspttromans.com/</w:t>
         </w:r>
       </w:hyperlink>
-    </w:p>
-    <w:p>
-      <w:pPr>
-        <w:spacing w:before="0" w:after="0" w:line="240"/>
-        <w:ind w:right="0" w:left="0" w:firstLine="0"/>
-        <w:jc w:val="both"/>
-        <w:rPr>
-          <w:rFonts w:ascii="Calibri" w:hAnsi="Calibri" w:cs="Calibri" w:eastAsia="Calibri"/>
-          <w:color w:val="000000"/>
-          <w:spacing w:val="0"/>
-          <w:position w:val="0"/>
-          <w:sz w:val="21"/>
-          <w:shd w:fill="auto" w:val="clear"/>
-        </w:rPr>
-      </w:pPr>
-      <w:r>
-        <w:rPr>
-          <w:rFonts w:ascii="Calibri" w:hAnsi="Calibri" w:cs="Calibri" w:eastAsia="Calibri"/>
-          <w:color w:val="000000"/>
-          <w:spacing w:val="0"/>
-          <w:position w:val="0"/>
-          <w:sz w:val="21"/>
-          <w:shd w:fill="auto" w:val="clear"/>
-        </w:rPr>
-        <w:t xml:space="preserve">Par le biais du logiciel Visual studio Code j'ai en premier lieu fait un git init dans le terminal , puis toujours sur VsCode rajouté un premier fichier index.html (git add index.html =&gt;  git commit -m 'init'). Afin de lier mon dossier au repository un 'git remote add origin </w:t>
-      </w:r>
-      <w:hyperlink xmlns:r="http://schemas.openxmlformats.org/officeDocument/2006/relationships" r:id="docRId4">
-        <w:r>
-          <w:rPr>
-            <w:rFonts w:ascii="Calibri" w:hAnsi="Calibri" w:cs="Calibri" w:eastAsia="Calibri"/>
-            <w:color w:val="0000FF"/>
-            <w:spacing w:val="0"/>
-            <w:position w:val="0"/>
-            <w:sz w:val="24"/>
-            <w:u w:val="single"/>
-            <w:shd w:fill="auto" w:val="clear"/>
-          </w:rPr>
-          <w:t xml:space="preserve">https://github.com/Kurtozorus/</w:t>
-        </w:r>
-        <w:r>
-          <w:rPr>
-            <w:rFonts w:ascii="Calibri" w:hAnsi="Calibri" w:cs="Calibri" w:eastAsia="Calibri"/>
-            <w:color w:val="0000FF"/>
-            <w:spacing w:val="0"/>
-            <w:position w:val="0"/>
-            <w:sz w:val="21"/>
-            <w:u w:val="single"/>
-            <w:shd w:fill="auto" w:val="clear"/>
-          </w:rPr>
-          <w:t xml:space="preserve"> HYPERLINK "https://github.com/Kurtozorus/Evaluation-d-entrainement--Creer-un-site-web-avec-HTML-CSS-et-Bootstrap"</w:t>
-        </w:r>
-        <w:r>
-          <w:rPr>
-            <w:rFonts w:ascii="Calibri" w:hAnsi="Calibri" w:cs="Calibri" w:eastAsia="Calibri"/>
-            <w:color w:val="0000FF"/>
-            <w:spacing w:val="0"/>
-            <w:position w:val="0"/>
-            <w:sz w:val="21"/>
-            <w:u w:val="single"/>
-            <w:shd w:fill="auto" w:val="clear"/>
-          </w:rPr>
-          <w:t xml:space="preserve"> HYPERLINK "https://github.com/Kurtozorus/Evaluation-d-entrainement--Creer-un-site-web-avec-HTML-CSS-et-Bootstrap"</w:t>
-        </w:r>
-        <w:r>
-          <w:rPr>
-            <w:rFonts w:ascii="Calibri" w:hAnsi="Calibri" w:cs="Calibri" w:eastAsia="Calibri"/>
-            <w:color w:val="0000FF"/>
-            <w:spacing w:val="0"/>
-            <w:position w:val="0"/>
-            <w:sz w:val="21"/>
-            <w:u w:val="single"/>
-            <w:shd w:fill="auto" w:val="clear"/>
-          </w:rPr>
-          <w:t xml:space="preserve"> HYPERLINK "https://github.com/Kurtozorus/Evaluation-d-entrainement--Creer-un-site-web-avec-HTML-CSS-et-Bootstrap"</w:t>
-        </w:r>
-        <w:r>
-          <w:rPr>
-            <w:rFonts w:ascii="Calibri" w:hAnsi="Calibri" w:cs="Calibri" w:eastAsia="Calibri"/>
-            <w:color w:val="0000FF"/>
-            <w:spacing w:val="0"/>
-            <w:position w:val="0"/>
-            <w:sz w:val="21"/>
-            <w:u w:val="single"/>
-            <w:shd w:fill="auto" w:val="clear"/>
-          </w:rPr>
-          <w:t xml:space="preserve">Evaluation-d-entrainement--Creer-un-site-web-avec-HTML-CSS-et-Bootstrap</w:t>
-        </w:r>
-      </w:hyperlink>
-      <w:r>
-        <w:rPr>
-          <w:rFonts w:ascii="Calibri" w:hAnsi="Calibri" w:cs="Calibri" w:eastAsia="Calibri"/>
-          <w:color w:val="0000FF"/>
-          <w:spacing w:val="0"/>
-          <w:position w:val="0"/>
-          <w:sz w:val="21"/>
-          <w:shd w:fill="auto" w:val="clear"/>
-        </w:rPr>
-        <w:t xml:space="preserve"> </w:t>
-      </w:r>
-      <w:r>
-        <w:rPr>
-          <w:rFonts w:ascii="Calibri" w:hAnsi="Calibri" w:cs="Calibri" w:eastAsia="Calibri"/>
-          <w:color w:val="000000"/>
-          <w:spacing w:val="0"/>
-          <w:position w:val="0"/>
-          <w:sz w:val="21"/>
-          <w:shd w:fill="auto" w:val="clear"/>
-        </w:rPr>
-        <w:t xml:space="preserve">et enfin un 'git push -u origin master' pour envoyer mon dossier dans le repository de la branche master.</w:t>
-      </w:r>
-    </w:p>
-    <w:p>
-      <w:pPr>
-        <w:spacing w:before="0" w:after="0" w:line="240"/>
-        <w:ind w:right="0" w:left="0" w:firstLine="0"/>
-        <w:jc w:val="both"/>
-        <w:rPr>
-          <w:rFonts w:ascii="Calibri" w:hAnsi="Calibri" w:cs="Calibri" w:eastAsia="Calibri"/>
-          <w:color w:val="000000"/>
-          <w:spacing w:val="0"/>
-          <w:position w:val="0"/>
-          <w:sz w:val="21"/>
-          <w:shd w:fill="auto" w:val="clear"/>
-        </w:rPr>
-      </w:pPr>
-      <w:r>
-        <w:rPr>
-          <w:rFonts w:ascii="Calibri" w:hAnsi="Calibri" w:cs="Calibri" w:eastAsia="Calibri"/>
-          <w:color w:val="000000"/>
-          <w:spacing w:val="0"/>
-          <w:position w:val="0"/>
-          <w:sz w:val="21"/>
-          <w:shd w:fill="auto" w:val="clear"/>
-        </w:rPr>
-        <w:t xml:space="preserve">Dans cette évaluation on nous demandé de travailer avec Boostrap, j'ai alors récupéré sur le site les deux fichier qui nous interesse ("boostrap.min.css et boostrap.bundle.min.js") que j'ai rajouté dans un dossier nommé "assets" j'ai rajouté également un fichier style.css et j'ai fais la mise à jour sur le fichier index.html afin d'incorporer le tout.</w:t>
-      </w:r>
-    </w:p>
-    <w:p>
-      <w:pPr>
-        <w:spacing w:before="0" w:after="0" w:line="240"/>
-        <w:ind w:right="0" w:left="0" w:firstLine="0"/>
-        <w:jc w:val="both"/>
-        <w:rPr>
-          <w:rFonts w:ascii="Calibri" w:hAnsi="Calibri" w:cs="Calibri" w:eastAsia="Calibri"/>
-          <w:color w:val="000000"/>
-          <w:spacing w:val="0"/>
-          <w:position w:val="0"/>
-          <w:sz w:val="21"/>
-          <w:shd w:fill="auto" w:val="clear"/>
-        </w:rPr>
-      </w:pPr>
-    </w:p>
-    <w:p>
-      <w:pPr>
-        <w:spacing w:before="0" w:after="0" w:line="240"/>
-        <w:ind w:right="0" w:left="0" w:firstLine="0"/>
-        <w:jc w:val="both"/>
-        <w:rPr>
-          <w:rFonts w:ascii="Calibri" w:hAnsi="Calibri" w:cs="Calibri" w:eastAsia="Calibri"/>
-          <w:color w:val="000000"/>
-          <w:spacing w:val="0"/>
-          <w:position w:val="0"/>
-          <w:sz w:val="21"/>
-          <w:shd w:fill="auto" w:val="clear"/>
-        </w:rPr>
-      </w:pPr>
-    </w:p>
-    <w:p>
-      <w:pPr>
-        <w:spacing w:before="0" w:after="0" w:line="240"/>
-        <w:ind w:right="0" w:left="0" w:firstLine="0"/>
-        <w:jc w:val="both"/>
-        <w:rPr>
-          <w:rFonts w:ascii="Calibri" w:hAnsi="Calibri" w:cs="Calibri" w:eastAsia="Calibri"/>
-          <w:color w:val="000000"/>
-          <w:spacing w:val="0"/>
-          <w:position w:val="0"/>
-          <w:sz w:val="21"/>
-          <w:shd w:fill="auto" w:val="clear"/>
-        </w:rPr>
-      </w:pPr>
-    </w:p>
-    <w:p>
-      <w:pPr>
-        <w:spacing w:before="0" w:after="0" w:line="240"/>
-        <w:ind w:right="0" w:left="0" w:firstLine="0"/>
-        <w:jc w:val="both"/>
-        <w:rPr>
-          <w:rFonts w:ascii="Calibri" w:hAnsi="Calibri" w:cs="Calibri" w:eastAsia="Calibri"/>
-          <w:color w:val="000000"/>
-          <w:spacing w:val="0"/>
-          <w:position w:val="0"/>
-          <w:sz w:val="21"/>
-          <w:shd w:fill="auto" w:val="clear"/>
-        </w:rPr>
-      </w:pPr>
-    </w:p>
-    <w:p>
-      <w:pPr>
-        <w:spacing w:before="0" w:after="0" w:line="240"/>
-        <w:ind w:right="0" w:left="0" w:firstLine="0"/>
-        <w:jc w:val="both"/>
-        <w:rPr>
-          <w:rFonts w:ascii="Calibri" w:hAnsi="Calibri" w:cs="Calibri" w:eastAsia="Calibri"/>
-          <w:color w:val="000000"/>
-          <w:spacing w:val="0"/>
-          <w:position w:val="0"/>
-          <w:sz w:val="21"/>
-          <w:shd w:fill="auto" w:val="clear"/>
-        </w:rPr>
-      </w:pPr>
+      <w:r>
+        <w:rPr>
+          <w:rFonts w:ascii="Calibri" w:hAnsi="Calibri" w:cs="Calibri" w:eastAsia="Calibri"/>
+          <w:color w:val="auto"/>
+          <w:spacing w:val="0"/>
+          <w:position w:val="0"/>
+          <w:sz w:val="21"/>
+          <w:shd w:fill="auto" w:val="clear"/>
+        </w:rPr>
+        <w:t xml:space="preserve">)</w:t>
+      </w:r>
+      <w:r>
+        <w:rPr>
+          <w:rFonts w:ascii="Calibri" w:hAnsi="Calibri" w:cs="Calibri" w:eastAsia="Calibri"/>
+          <w:color w:val="000000"/>
+          <w:spacing w:val="0"/>
+          <w:position w:val="0"/>
+          <w:sz w:val="21"/>
+          <w:shd w:fill="auto" w:val="clear"/>
+        </w:rPr>
+        <w:t xml:space="preserve"> comme modele et j'ai commencé mon site en mobile first, dans un premier temps j'ai attaqué le "Header" par un logo, puis un menu en "DropDown", j'avais prévu de faire de mon écran mobile un fond, un logo et un menu burger (ici un DropDown) mais je me suis résous à faire plus simplement (sans le fond).J'ai réalisé les différent Articles dans un Main ( "Le Club, Inscription, Tarif, Horaire, Contact" en lien avec le DropDown par la suite j'ai rajouté ma page Evénements) </w:t>
+      </w:r>
     </w:p>
     <w:p>
       <w:pPr>
@@ -1077,6 +997,43 @@
           <w:shd w:fill="auto" w:val="clear"/>
         </w:rPr>
       </w:pPr>
+      <w:r>
+        <w:rPr>
+          <w:rFonts w:ascii="Calibri" w:hAnsi="Calibri" w:cs="Calibri" w:eastAsia="Calibri"/>
+          <w:color w:val="000000"/>
+          <w:spacing w:val="0"/>
+          <w:position w:val="0"/>
+          <w:sz w:val="21"/>
+          <w:shd w:fill="auto" w:val="clear"/>
+        </w:rPr>
+        <w:t xml:space="preserve">J'ai utilisé VSCode comme IDE , puis j'ai hébergé mon projet sur github, je me suis servi des langages html/css, js (pour le menu burger) pour le projet j'ai utilisé Bootstrap ainsi que sa documentation, je me suis servi des cours study, ainsi que des recherches sur internet mdn, youtube, et amis. Je me suis aidé du site de l'asptt de romans pour faire mon projet.J'ai récupéré des document via le site et par google (Photos, images, pdf..)</w:t>
+      </w:r>
+    </w:p>
+    <w:p>
+      <w:pPr>
+        <w:spacing w:before="0" w:after="0" w:line="240"/>
+        <w:ind w:right="0" w:left="0" w:firstLine="0"/>
+        <w:jc w:val="both"/>
+        <w:rPr>
+          <w:rFonts w:ascii="Calibri" w:hAnsi="Calibri" w:cs="Calibri" w:eastAsia="Calibri"/>
+          <w:color w:val="000000"/>
+          <w:spacing w:val="0"/>
+          <w:position w:val="0"/>
+          <w:sz w:val="21"/>
+          <w:shd w:fill="auto" w:val="clear"/>
+        </w:rPr>
+      </w:pPr>
+      <w:r>
+        <w:rPr>
+          <w:rFonts w:ascii="Calibri" w:hAnsi="Calibri" w:cs="Calibri" w:eastAsia="Calibri"/>
+          <w:color w:val="000000"/>
+          <w:spacing w:val="0"/>
+          <w:position w:val="0"/>
+          <w:sz w:val="21"/>
+          <w:shd w:fill="auto" w:val="clear"/>
+        </w:rPr>
+        <w:t xml:space="preserve">Le style d'écriture sur googlefonts.com</w:t>
+      </w:r>
     </w:p>
     <w:p>
       <w:pPr>

</xml_diff>

<commit_message>
fichier css réunifié mise au propre texte/position
</commit_message>
<xml_diff>
--- a/Enoncé/Creer-un-site-web-HTML-CSS-Bootstrap_modeledecopiev2.docx
+++ b/Enoncé/Creer-un-site-web-HTML-CSS-Bootstrap_modeledecopiev2.docx
@@ -17,8 +17,8 @@
         </w:rPr>
       </w:pPr>
       <w:r>
-        <w:object w:dxaOrig="1377" w:dyaOrig="1275">
-          <v:rect xmlns:o="urn:schemas-microsoft-com:office:office" xmlns:v="urn:schemas-microsoft-com:vml" id="rectole0000000000" style="width:68.850000pt;height:63.750000pt" o:preferrelative="t" o:ole="">
+        <w:object w:dxaOrig="1417" w:dyaOrig="1315">
+          <v:rect xmlns:o="urn:schemas-microsoft-com:office:office" xmlns:v="urn:schemas-microsoft-com:vml" id="rectole0000000000" style="width:70.850000pt;height:65.750000pt" o:preferrelative="t" o:ole="">
             <o:lock v:ext="edit"/>
             <v:imagedata xmlns:r="http://schemas.openxmlformats.org/officeDocument/2006/relationships" r:id="docRId1" o:title=""/>
           </v:rect>
@@ -890,7 +890,59 @@
           <w:sz w:val="21"/>
           <w:shd w:fill="auto" w:val="clear"/>
         </w:rPr>
-        <w:t xml:space="preserve"> comme modele et j'ai commencé mon site en mobile first, dans un premier temps j'ai attaqué le "Header" par un logo, puis un menu en "DropDown", j'avais prévu de faire de mon écran mobile un fond, un logo et un menu burger (ici un DropDown) mais je me suis résous à faire plus simplement (sans le fond).J'ai réalisé les différent Articles dans un Main ( "Le Club, Inscription, Tarif, Horaire, Contact" en lien avec le DropDown par la suite j'ai rajouté ma page Evénements) </w:t>
+        <w:t xml:space="preserve"> comme modele et j'ai commencé mon site en mobile first, dans un premier temps j'ai attaqué le "Header" par un logo, puis un menu en "DropDown", j'avais prévu de faire de mon écran mobile un fond, un logo et un menu burger (ici un DropDown) mais je me suis résous à faire plus simplement (sans le fond).J'ai réalisé les différent Articles dans un Main ( "Le Club, Inscription, Tarif, Horaire, Contact" en lien avec le DropDown par la suite j'ai rajouté ma page Evénements)</w:t>
+      </w:r>
+    </w:p>
+    <w:p>
+      <w:pPr>
+        <w:spacing w:before="0" w:after="0" w:line="240"/>
+        <w:ind w:right="0" w:left="0" w:firstLine="0"/>
+        <w:jc w:val="both"/>
+        <w:rPr>
+          <w:rFonts w:ascii="Calibri" w:hAnsi="Calibri" w:cs="Calibri" w:eastAsia="Calibri"/>
+          <w:color w:val="000000"/>
+          <w:spacing w:val="0"/>
+          <w:position w:val="0"/>
+          <w:sz w:val="21"/>
+          <w:shd w:fill="auto" w:val="clear"/>
+        </w:rPr>
+      </w:pPr>
+      <w:r>
+        <w:rPr>
+          <w:rFonts w:ascii="Calibri" w:hAnsi="Calibri" w:cs="Calibri" w:eastAsia="Calibri"/>
+          <w:color w:val="000000"/>
+          <w:spacing w:val="0"/>
+          <w:position w:val="0"/>
+          <w:sz w:val="21"/>
+          <w:shd w:fill="auto" w:val="clear"/>
+        </w:rPr>
+        <w:t xml:space="preserve">Pour la page événements, Je me suis servis du header actuel (en y modifiant les informations) j'ai pensé a une page qui regrouperait les information des Sport collectif de la ville de romans. Et j'ai utilisé des cards en composant en jouant avec le responsive.</w:t>
+      </w:r>
+    </w:p>
+    <w:p>
+      <w:pPr>
+        <w:spacing w:before="0" w:after="0" w:line="240"/>
+        <w:ind w:right="0" w:left="0" w:firstLine="0"/>
+        <w:jc w:val="both"/>
+        <w:rPr>
+          <w:rFonts w:ascii="Calibri" w:hAnsi="Calibri" w:cs="Calibri" w:eastAsia="Calibri"/>
+          <w:color w:val="000000"/>
+          <w:spacing w:val="0"/>
+          <w:position w:val="0"/>
+          <w:sz w:val="21"/>
+          <w:shd w:fill="auto" w:val="clear"/>
+        </w:rPr>
+      </w:pPr>
+      <w:r>
+        <w:rPr>
+          <w:rFonts w:ascii="Calibri" w:hAnsi="Calibri" w:cs="Calibri" w:eastAsia="Calibri"/>
+          <w:color w:val="000000"/>
+          <w:spacing w:val="0"/>
+          <w:position w:val="0"/>
+          <w:sz w:val="21"/>
+          <w:shd w:fill="auto" w:val="clear"/>
+        </w:rPr>
+        <w:t xml:space="preserve">Sur la partie Css j'ai fait un Reset, j'ai mis en place les fonts et style des pages, ainsi que la gestion du coté responsive.</w:t>
       </w:r>
     </w:p>
     <w:p>
@@ -1006,7 +1058,7 @@
           <w:sz w:val="21"/>
           <w:shd w:fill="auto" w:val="clear"/>
         </w:rPr>
-        <w:t xml:space="preserve">J'ai utilisé VSCode comme IDE , puis j'ai hébergé mon projet sur github, je me suis servi des langages html/css, js (pour le menu burger) pour le projet j'ai utilisé Bootstrap ainsi que sa documentation, je me suis servi des cours study, ainsi que des recherches sur internet mdn, youtube, et amis. Je me suis aidé du site de l'asptt de romans pour faire mon projet.J'ai récupéré des document via le site et par google (Photos, images, pdf..)</w:t>
+        <w:t xml:space="preserve">J'ai utilisé VSCode comme IDE , puis j'ai hébergé mon projet sur github, je me suis servi des langages html/css. Pour le projet j'ai utilisé Bootstrap ainsi que sa documentation, je me suis servi des cours study, ainsi que des recherches sur internet mdn, youtube, et amis. Je me suis aidé du site de l'asptt de romans pour faire mon projet.J'ai récupéré des document via le site et par google (Photos, images, pdf..)</w:t>
       </w:r>
     </w:p>
     <w:p>

</xml_diff>